<commit_message>
杨杰 Signed-off-by: yangjie <191873811@qq.com>
</commit_message>
<xml_diff>
--- a/人人配送/人人配送数据库概要详细设计.docx
+++ b/人人配送/人人配送数据库概要详细设计.docx
@@ -2611,7 +2611,7 @@
           <w:rFonts w:hint="eastAsia"/>
           <w:lang w:val="en-US" w:eastAsia="zh-CN"/>
         </w:rPr>
-        <w:t>qiangdanTab</w:t>
+        <w:t>kuaikeTab</w:t>
       </w:r>
       <w:r>
         <w:rPr>
@@ -2637,7 +2637,7 @@
           <w:rFonts w:hint="eastAsia"/>
           <w:lang w:val="en-US" w:eastAsia="zh-CN"/>
         </w:rPr>
-        <w:t>kuaikeQiangdanTab</w:t>
+        <w:t>kuaikeTab</w:t>
       </w:r>
       <w:r>
         <w:rPr>
@@ -2669,14 +2669,40 @@
         <w:rPr>
           <w:rFonts w:hint="eastAsia"/>
         </w:rPr>
-        <w:t>d` INT(10) UNSIGNED NOT NULL AUTO_INCREMENT</w:t>
-      </w:r>
-      <w:r>
-        <w:rPr>
-          <w:rFonts w:hint="eastAsia"/>
-          <w:lang w:val="en-US" w:eastAsia="zh-CN"/>
-        </w:rPr>
-        <w:t xml:space="preserve"> COMMENT </w:t>
+        <w:t xml:space="preserve">d` </w:t>
+      </w:r>
+      <w:r>
+        <w:rPr>
+          <w:rFonts w:hint="eastAsia"/>
+          <w:lang w:val="en-US" w:eastAsia="zh-CN"/>
+        </w:rPr>
+        <w:t>varchar(64)</w:t>
+      </w:r>
+      <w:r>
+        <w:rPr>
+          <w:rFonts w:hint="eastAsia"/>
+        </w:rPr>
+        <w:t xml:space="preserve"> </w:t>
+      </w:r>
+      <w:r>
+        <w:rPr>
+          <w:rFonts w:hint="eastAsia"/>
+          <w:lang w:val="en-US" w:eastAsia="zh-CN"/>
+        </w:rPr>
+        <w:t xml:space="preserve">PRIMARY KEY </w:t>
+      </w:r>
+      <w:r>
+        <w:rPr>
+          <w:rFonts w:hint="eastAsia"/>
+        </w:rPr>
+        <w:t xml:space="preserve">NOT NULL </w:t>
+      </w:r>
+      <w:r>
+        <w:rPr>
+          <w:rFonts w:hint="eastAsia"/>
+          <w:lang w:val="en-US" w:eastAsia="zh-CN"/>
+        </w:rPr>
+        <w:t xml:space="preserve"> </w:t>
       </w:r>
       <w:r>
         <w:rPr>
@@ -2742,7 +2768,7 @@
         <w:rPr>
           <w:rFonts w:hint="eastAsia"/>
         </w:rPr>
-        <w:t xml:space="preserve"> NOT NULL DEFAULT '0' COMMENT '</w:t>
+        <w:t xml:space="preserve"> NOT NULL '</w:t>
       </w:r>
       <w:r>
         <w:rPr>
@@ -2794,7 +2820,7 @@
         <w:rPr>
           <w:rFonts w:hint="eastAsia"/>
         </w:rPr>
-        <w:t xml:space="preserve"> NOT NULL DEFAULT '0' COMMENT '</w:t>
+        <w:t xml:space="preserve"> NOT NULL '</w:t>
       </w:r>
       <w:r>
         <w:rPr>
@@ -2853,7 +2879,7 @@
         <w:rPr>
           <w:rFonts w:hint="eastAsia"/>
         </w:rPr>
-        <w:t xml:space="preserve"> NOT NULL DEFAULT '0' COMMENT '</w:t>
+        <w:t xml:space="preserve"> NOT NULL  '</w:t>
       </w:r>
       <w:r>
         <w:rPr>
@@ -2912,7 +2938,7 @@
         <w:rPr>
           <w:rFonts w:hint="eastAsia"/>
         </w:rPr>
-        <w:t xml:space="preserve"> NOT NULL DEFAULT '0' COMMENT '</w:t>
+        <w:t xml:space="preserve"> NOT NULL  '</w:t>
       </w:r>
       <w:r>
         <w:rPr>
@@ -2971,7 +2997,7 @@
         <w:rPr>
           <w:rFonts w:hint="eastAsia"/>
         </w:rPr>
-        <w:t xml:space="preserve"> NOT NULL DEFAULT '0' COMMENT '</w:t>
+        <w:t xml:space="preserve"> NOT NULL '</w:t>
       </w:r>
       <w:r>
         <w:rPr>
@@ -3031,7 +3057,7 @@
         <w:rPr>
           <w:rFonts w:hint="eastAsia"/>
         </w:rPr>
-        <w:t xml:space="preserve"> NOT NULL DEFAULT '0' COMMENT '</w:t>
+        <w:t xml:space="preserve"> NOT NULL  '</w:t>
       </w:r>
       <w:r>
         <w:rPr>
@@ -3070,7 +3096,7 @@
         <w:rPr>
           <w:rFonts w:hint="eastAsia"/>
         </w:rPr>
-        <w:t>tatus` TINYINT(4) NOT NULL DEFAULT '0' COMMENT '状态',</w:t>
+        <w:t>tatus` TINYINT(4) NOT NULL  '状态',</w:t>
       </w:r>
     </w:p>
     <w:p>
@@ -3096,20 +3122,7 @@
         <w:rPr>
           <w:rFonts w:hint="eastAsia"/>
         </w:rPr>
-        <w:t xml:space="preserve">` TIMESTAMP NOT NULL DEFAULT CURRENT_TIMESTAMP ON UPDATE </w:t>
-      </w:r>
-      <w:r>
-        <w:rPr>
-          <w:rFonts w:hint="eastAsia"/>
-          <w:lang w:val="en-US" w:eastAsia="zh-CN"/>
-        </w:rPr>
-        <w:t xml:space="preserve">   </w:t>
-      </w:r>
-      <w:r>
-        <w:rPr>
-          <w:rFonts w:hint="eastAsia"/>
-        </w:rPr>
-        <w:t>CURRENT_TIMESTAMP COMMENT '</w:t>
+        <w:t>` TIMESTAMP NOT NULL '</w:t>
       </w:r>
       <w:r>
         <w:rPr>
@@ -3135,7 +3148,7 @@
         <w:rPr>
           <w:rFonts w:hint="eastAsia"/>
         </w:rPr>
-        <w:t xml:space="preserve">  PRIMARY KEY (`id`)</w:t>
+        <w:t xml:space="preserve">  </w:t>
       </w:r>
     </w:p>
     <w:p>
@@ -3148,7 +3161,7 @@
         <w:rPr>
           <w:rFonts w:hint="eastAsia"/>
         </w:rPr>
-        <w:t>) ENGINE=INNODB AUTO_INCREMENT=32 DEFAULT CHARSET=utf8;</w:t>
+        <w:t xml:space="preserve">) </w:t>
       </w:r>
     </w:p>
     <w:tbl>
@@ -3469,35 +3482,22 @@
           </w:tcPr>
           <w:p>
             <w:pPr>
-              <w:jc w:val="center"/>
-              <w:rPr>
-                <w:sz w:val="20"/>
-                <w:szCs w:val="20"/>
-              </w:rPr>
-            </w:pPr>
-            <w:r>
-              <w:rPr>
-                <w:sz w:val="20"/>
-                <w:szCs w:val="20"/>
-              </w:rPr>
-              <w:t>I</w:t>
-            </w:r>
-            <w:r>
-              <w:rPr>
-                <w:rFonts w:hint="eastAsia"/>
-                <w:sz w:val="20"/>
-                <w:szCs w:val="20"/>
-              </w:rPr>
-              <w:t>nt</w:t>
-            </w:r>
-            <w:r>
-              <w:rPr>
-                <w:rFonts w:hint="eastAsia"/>
-                <w:sz w:val="20"/>
-                <w:szCs w:val="20"/>
-                <w:lang w:val="en-US" w:eastAsia="zh-CN"/>
-              </w:rPr>
-              <w:t>(10)</w:t>
+              <w:jc w:val="both"/>
+              <w:rPr>
+                <w:rFonts w:hint="eastAsia" w:eastAsiaTheme="minorEastAsia"/>
+                <w:sz w:val="20"/>
+                <w:szCs w:val="20"/>
+                <w:lang w:val="en-US" w:eastAsia="zh-CN"/>
+              </w:rPr>
+            </w:pPr>
+            <w:r>
+              <w:rPr>
+                <w:rFonts w:hint="eastAsia"/>
+                <w:sz w:val="20"/>
+                <w:szCs w:val="20"/>
+                <w:lang w:val="en-US" w:eastAsia="zh-CN"/>
+              </w:rPr>
+              <w:t xml:space="preserve"> Varchar(64)</w:t>
             </w:r>
           </w:p>
         </w:tc>
@@ -3630,7 +3630,7 @@
                 <w:rFonts w:hint="eastAsia"/>
                 <w:lang w:val="en-US" w:eastAsia="zh-CN"/>
               </w:rPr>
-              <w:t>快客抢单表标识</w:t>
+              <w:t>快客标识</w:t>
             </w:r>
           </w:p>
         </w:tc>
@@ -5223,14 +5223,14 @@
         <w:rPr>
           <w:rFonts w:hint="eastAsia"/>
         </w:rPr>
-        <w:t>d` INT(10) UNSIGNED NOT NULL AUTO_INCREMENT</w:t>
-      </w:r>
-      <w:r>
-        <w:rPr>
-          <w:rFonts w:hint="eastAsia"/>
-          <w:lang w:val="en-US" w:eastAsia="zh-CN"/>
-        </w:rPr>
-        <w:t xml:space="preserve"> COMMENT </w:t>
+        <w:t>d</w:t>
+      </w:r>
+      <w:r>
+        <w:rPr>
+          <w:rFonts w:hint="eastAsia"/>
+          <w:lang w:val="en-US" w:eastAsia="zh-CN"/>
+        </w:rPr>
+        <w:t xml:space="preserve"> varchar(64) primary key not null </w:t>
       </w:r>
       <w:r>
         <w:rPr>
@@ -5309,7 +5309,20 @@
         <w:rPr>
           <w:rFonts w:hint="eastAsia"/>
         </w:rPr>
-        <w:t>NOT NULL DEFAULT '0' COMMENT '</w:t>
+        <w:t xml:space="preserve">NOT NULL </w:t>
+      </w:r>
+      <w:r>
+        <w:rPr>
+          <w:rFonts w:hint="eastAsia"/>
+          <w:lang w:eastAsia="zh-CN"/>
+        </w:rPr>
+        <w:t xml:space="preserve">  </w:t>
+      </w:r>
+      <w:r>
+        <w:rPr>
+          <w:rFonts w:hint="eastAsia"/>
+        </w:rPr>
+        <w:t xml:space="preserve"> '</w:t>
       </w:r>
       <w:r>
         <w:rPr>
@@ -5361,7 +5374,20 @@
         <w:rPr>
           <w:rFonts w:hint="eastAsia"/>
         </w:rPr>
-        <w:t xml:space="preserve"> NOT NULL DEFAULT '0' COMMENT '</w:t>
+        <w:t xml:space="preserve"> NOT NULL </w:t>
+      </w:r>
+      <w:r>
+        <w:rPr>
+          <w:rFonts w:hint="eastAsia"/>
+          <w:lang w:eastAsia="zh-CN"/>
+        </w:rPr>
+        <w:t xml:space="preserve">  </w:t>
+      </w:r>
+      <w:r>
+        <w:rPr>
+          <w:rFonts w:hint="eastAsia"/>
+        </w:rPr>
+        <w:t xml:space="preserve"> '</w:t>
       </w:r>
       <w:r>
         <w:rPr>
@@ -5421,7 +5447,20 @@
         <w:rPr>
           <w:rFonts w:hint="eastAsia"/>
         </w:rPr>
-        <w:t xml:space="preserve"> NOT NULL DEFAULT '0' COMMENT '</w:t>
+        <w:t xml:space="preserve"> NOT NULL </w:t>
+      </w:r>
+      <w:r>
+        <w:rPr>
+          <w:rFonts w:hint="eastAsia"/>
+          <w:lang w:eastAsia="zh-CN"/>
+        </w:rPr>
+        <w:t xml:space="preserve">  </w:t>
+      </w:r>
+      <w:r>
+        <w:rPr>
+          <w:rFonts w:hint="eastAsia"/>
+        </w:rPr>
+        <w:t xml:space="preserve"> '</w:t>
       </w:r>
       <w:r>
         <w:rPr>
@@ -5460,7 +5499,20 @@
         <w:rPr>
           <w:rFonts w:hint="eastAsia"/>
         </w:rPr>
-        <w:t>tatus` TINYINT(4) NOT NULL DEFAULT '0' COMMENT '状态',</w:t>
+        <w:t xml:space="preserve">tatus` TINYINT(4) NOT NULL </w:t>
+      </w:r>
+      <w:r>
+        <w:rPr>
+          <w:rFonts w:hint="eastAsia"/>
+          <w:lang w:eastAsia="zh-CN"/>
+        </w:rPr>
+        <w:t xml:space="preserve">  </w:t>
+      </w:r>
+      <w:r>
+        <w:rPr>
+          <w:rFonts w:hint="eastAsia"/>
+        </w:rPr>
+        <w:t xml:space="preserve"> '状态',</w:t>
       </w:r>
     </w:p>
     <w:p>
@@ -5486,20 +5538,7 @@
         <w:rPr>
           <w:rFonts w:hint="eastAsia"/>
         </w:rPr>
-        <w:t xml:space="preserve">` TIMESTAMP NOT NULL DEFAULT CURRENT_TIMESTAMP ON UPDATE </w:t>
-      </w:r>
-      <w:r>
-        <w:rPr>
-          <w:rFonts w:hint="eastAsia"/>
-          <w:lang w:val="en-US" w:eastAsia="zh-CN"/>
-        </w:rPr>
-        <w:t xml:space="preserve">   </w:t>
-      </w:r>
-      <w:r>
-        <w:rPr>
-          <w:rFonts w:hint="eastAsia"/>
-        </w:rPr>
-        <w:t>CURRENT_TIMESTAMP COMMENT '</w:t>
+        <w:t>` TIMESTAMP NOT NULL  '</w:t>
       </w:r>
       <w:r>
         <w:rPr>
@@ -5525,20 +5564,15 @@
         <w:rPr>
           <w:rFonts w:hint="eastAsia"/>
         </w:rPr>
-        <w:t xml:space="preserve">  PRIMARY KEY (`id`)</w:t>
-      </w:r>
-    </w:p>
-    <w:p>
-      <w:pPr>
-        <w:rPr>
-          <w:rFonts w:hint="eastAsia"/>
-        </w:rPr>
-      </w:pPr>
-      <w:r>
-        <w:rPr>
-          <w:rFonts w:hint="eastAsia"/>
-        </w:rPr>
-        <w:t>) ENGINE=INNODB AUTO_INCREMENT=32 DEFAULT CHARSET=utf8;</w:t>
+        <w:t xml:space="preserve"> </w:t>
+      </w:r>
+      <w:bookmarkStart w:id="6" w:name="_GoBack"/>
+      <w:bookmarkEnd w:id="6"/>
+      <w:r>
+        <w:rPr>
+          <w:rFonts w:hint="eastAsia"/>
+        </w:rPr>
+        <w:t xml:space="preserve">) </w:t>
       </w:r>
     </w:p>
     <w:tbl>
@@ -5861,33 +5895,20 @@
             <w:pPr>
               <w:jc w:val="center"/>
               <w:rPr>
-                <w:sz w:val="20"/>
-                <w:szCs w:val="20"/>
-              </w:rPr>
-            </w:pPr>
-            <w:r>
-              <w:rPr>
-                <w:sz w:val="20"/>
-                <w:szCs w:val="20"/>
-              </w:rPr>
-              <w:t>I</w:t>
-            </w:r>
-            <w:r>
-              <w:rPr>
-                <w:rFonts w:hint="eastAsia"/>
-                <w:sz w:val="20"/>
-                <w:szCs w:val="20"/>
-              </w:rPr>
-              <w:t>nt</w:t>
-            </w:r>
-            <w:r>
-              <w:rPr>
-                <w:rFonts w:hint="eastAsia"/>
-                <w:sz w:val="20"/>
-                <w:szCs w:val="20"/>
-                <w:lang w:val="en-US" w:eastAsia="zh-CN"/>
-              </w:rPr>
-              <w:t>(10)</w:t>
+                <w:rFonts w:hint="eastAsia" w:eastAsiaTheme="minorEastAsia"/>
+                <w:sz w:val="20"/>
+                <w:szCs w:val="20"/>
+                <w:lang w:eastAsia="zh-CN"/>
+              </w:rPr>
+            </w:pPr>
+            <w:r>
+              <w:rPr>
+                <w:rFonts w:hint="eastAsia"/>
+                <w:sz w:val="20"/>
+                <w:szCs w:val="20"/>
+                <w:lang w:val="en-US" w:eastAsia="zh-CN"/>
+              </w:rPr>
+              <w:t>Varchar(64)</w:t>
             </w:r>
           </w:p>
         </w:tc>
@@ -6087,27 +6108,12 @@
             </w:pPr>
             <w:r>
               <w:rPr>
-                <w:sz w:val="20"/>
-                <w:szCs w:val="20"/>
-              </w:rPr>
-              <w:t>I</w:t>
-            </w:r>
-            <w:r>
-              <w:rPr>
-                <w:rFonts w:hint="eastAsia"/>
-                <w:sz w:val="20"/>
-                <w:szCs w:val="20"/>
-              </w:rPr>
-              <w:t>nt</w:t>
-            </w:r>
-            <w:r>
-              <w:rPr>
-                <w:rFonts w:hint="eastAsia"/>
-                <w:sz w:val="20"/>
-                <w:szCs w:val="20"/>
-                <w:lang w:val="en-US" w:eastAsia="zh-CN"/>
-              </w:rPr>
-              <w:t>(10)</w:t>
+                <w:rFonts w:hint="eastAsia"/>
+                <w:sz w:val="20"/>
+                <w:szCs w:val="20"/>
+                <w:lang w:val="en-US" w:eastAsia="zh-CN"/>
+              </w:rPr>
+              <w:t>Varchar(64)</w:t>
             </w:r>
           </w:p>
         </w:tc>
@@ -6933,14 +6939,27 @@
         <w:rPr>
           <w:rFonts w:hint="eastAsia"/>
         </w:rPr>
-        <w:t>d` INT(10) UNSIGNED NOT NULL AUTO_INCREMENT</w:t>
-      </w:r>
-      <w:r>
-        <w:rPr>
-          <w:rFonts w:hint="eastAsia"/>
-          <w:lang w:val="en-US" w:eastAsia="zh-CN"/>
-        </w:rPr>
-        <w:t xml:space="preserve"> COMMENT </w:t>
+        <w:t>d`</w:t>
+      </w:r>
+      <w:r>
+        <w:rPr>
+          <w:rFonts w:hint="eastAsia"/>
+          <w:lang w:val="en-US" w:eastAsia="zh-CN"/>
+        </w:rPr>
+        <w:t xml:space="preserve"> varchar(64)</w:t>
+      </w:r>
+      <w:r>
+        <w:rPr>
+          <w:rFonts w:hint="eastAsia"/>
+        </w:rPr>
+        <w:t xml:space="preserve"> </w:t>
+      </w:r>
+      <w:r>
+        <w:rPr>
+          <w:rFonts w:hint="eastAsia"/>
+          <w:lang w:val="en-US" w:eastAsia="zh-CN"/>
+        </w:rPr>
+        <w:t xml:space="preserve">primary key not null  </w:t>
       </w:r>
       <w:r>
         <w:rPr>
@@ -7018,26 +7037,13 @@
           <w:rFonts w:hint="eastAsia"/>
           <w:lang w:val="en-US" w:eastAsia="zh-CN"/>
         </w:rPr>
-        <w:t xml:space="preserve"> </w:t>
-      </w:r>
-      <w:r>
-        <w:rPr>
-          <w:rFonts w:hint="eastAsia"/>
-        </w:rPr>
-        <w:t>INT(10)</w:t>
-      </w:r>
-      <w:r>
-        <w:rPr>
-          <w:rFonts w:hint="eastAsia"/>
-          <w:lang w:val="en-US" w:eastAsia="zh-CN"/>
-        </w:rPr>
-        <w:t xml:space="preserve"> </w:t>
-      </w:r>
-      <w:r>
-        <w:rPr>
-          <w:rFonts w:hint="eastAsia"/>
-        </w:rPr>
-        <w:t>NOT NULL DEFAULT '0' COMMENT '</w:t>
+        <w:t xml:space="preserve"> varchar(64) not null </w:t>
+      </w:r>
+      <w:r>
+        <w:rPr>
+          <w:rFonts w:hint="eastAsia"/>
+        </w:rPr>
+        <w:t xml:space="preserve"> '</w:t>
       </w:r>
       <w:r>
         <w:rPr>
@@ -7090,26 +7096,13 @@
           <w:rFonts w:hint="eastAsia"/>
           <w:lang w:val="en-US" w:eastAsia="zh-CN"/>
         </w:rPr>
-        <w:t xml:space="preserve"> </w:t>
-      </w:r>
-      <w:r>
-        <w:rPr>
-          <w:rFonts w:hint="eastAsia"/>
-        </w:rPr>
-        <w:t>INT(10)</w:t>
-      </w:r>
-      <w:r>
-        <w:rPr>
-          <w:rFonts w:hint="eastAsia"/>
-          <w:lang w:val="en-US" w:eastAsia="zh-CN"/>
-        </w:rPr>
-        <w:t xml:space="preserve"> </w:t>
-      </w:r>
-      <w:r>
-        <w:rPr>
-          <w:rFonts w:hint="eastAsia"/>
-        </w:rPr>
-        <w:t>NOT NULL DEFAULT '0' COMMENT '</w:t>
+        <w:t xml:space="preserve">  varchar(64) not null</w:t>
+      </w:r>
+      <w:r>
+        <w:rPr>
+          <w:rFonts w:hint="eastAsia"/>
+        </w:rPr>
+        <w:t>'</w:t>
       </w:r>
       <w:r>
         <w:rPr>
@@ -7161,7 +7154,20 @@
         <w:rPr>
           <w:rFonts w:hint="eastAsia"/>
         </w:rPr>
-        <w:t xml:space="preserve"> NOT NULL DEFAULT '0' COMMENT '</w:t>
+        <w:t xml:space="preserve"> NOT NULL </w:t>
+      </w:r>
+      <w:r>
+        <w:rPr>
+          <w:rFonts w:hint="eastAsia"/>
+          <w:lang w:eastAsia="zh-CN"/>
+        </w:rPr>
+        <w:t xml:space="preserve">  </w:t>
+      </w:r>
+      <w:r>
+        <w:rPr>
+          <w:rFonts w:hint="eastAsia"/>
+        </w:rPr>
+        <w:t xml:space="preserve"> '</w:t>
       </w:r>
       <w:r>
         <w:rPr>
@@ -7220,7 +7226,20 @@
         <w:rPr>
           <w:rFonts w:hint="eastAsia"/>
         </w:rPr>
-        <w:t xml:space="preserve"> NOT NULL DEFAULT '0' COMMENT '</w:t>
+        <w:t xml:space="preserve"> NOT NULL </w:t>
+      </w:r>
+      <w:r>
+        <w:rPr>
+          <w:rFonts w:hint="eastAsia"/>
+          <w:lang w:eastAsia="zh-CN"/>
+        </w:rPr>
+        <w:t xml:space="preserve">  </w:t>
+      </w:r>
+      <w:r>
+        <w:rPr>
+          <w:rFonts w:hint="eastAsia"/>
+        </w:rPr>
+        <w:t xml:space="preserve"> '</w:t>
       </w:r>
       <w:r>
         <w:rPr>
@@ -7280,7 +7299,20 @@
         <w:rPr>
           <w:rFonts w:hint="eastAsia"/>
         </w:rPr>
-        <w:t xml:space="preserve"> NOT NULL DEFAULT '0' COMMENT '</w:t>
+        <w:t xml:space="preserve"> NOT NULL </w:t>
+      </w:r>
+      <w:r>
+        <w:rPr>
+          <w:rFonts w:hint="eastAsia"/>
+          <w:lang w:eastAsia="zh-CN"/>
+        </w:rPr>
+        <w:t xml:space="preserve">  </w:t>
+      </w:r>
+      <w:r>
+        <w:rPr>
+          <w:rFonts w:hint="eastAsia"/>
+        </w:rPr>
+        <w:t>'</w:t>
       </w:r>
       <w:r>
         <w:rPr>
@@ -7356,7 +7388,20 @@
         <w:rPr>
           <w:rFonts w:hint="eastAsia"/>
         </w:rPr>
-        <w:t xml:space="preserve"> NOT NULL DEFAULT '0' COMMENT '</w:t>
+        <w:t xml:space="preserve"> NOT NULL </w:t>
+      </w:r>
+      <w:r>
+        <w:rPr>
+          <w:rFonts w:hint="eastAsia"/>
+          <w:lang w:eastAsia="zh-CN"/>
+        </w:rPr>
+        <w:t xml:space="preserve">  </w:t>
+      </w:r>
+      <w:r>
+        <w:rPr>
+          <w:rFonts w:hint="eastAsia"/>
+        </w:rPr>
+        <w:t xml:space="preserve"> '</w:t>
       </w:r>
       <w:r>
         <w:rPr>
@@ -7425,7 +7470,20 @@
         <w:rPr>
           <w:rFonts w:hint="eastAsia"/>
         </w:rPr>
-        <w:t xml:space="preserve"> NOT NULL DEFAULT '0' COMMENT '</w:t>
+        <w:t xml:space="preserve"> NOT NULL </w:t>
+      </w:r>
+      <w:r>
+        <w:rPr>
+          <w:rFonts w:hint="eastAsia"/>
+          <w:lang w:eastAsia="zh-CN"/>
+        </w:rPr>
+        <w:t xml:space="preserve">  </w:t>
+      </w:r>
+      <w:r>
+        <w:rPr>
+          <w:rFonts w:hint="eastAsia"/>
+        </w:rPr>
+        <w:t xml:space="preserve"> '</w:t>
       </w:r>
       <w:r>
         <w:rPr>
@@ -7494,7 +7552,20 @@
         <w:rPr>
           <w:rFonts w:hint="eastAsia"/>
         </w:rPr>
-        <w:t xml:space="preserve"> NOT NULL DEFAULT '0' COMMENT '</w:t>
+        <w:t xml:space="preserve"> NOT NULL </w:t>
+      </w:r>
+      <w:r>
+        <w:rPr>
+          <w:rFonts w:hint="eastAsia"/>
+          <w:lang w:eastAsia="zh-CN"/>
+        </w:rPr>
+        <w:t xml:space="preserve">  </w:t>
+      </w:r>
+      <w:r>
+        <w:rPr>
+          <w:rFonts w:hint="eastAsia"/>
+        </w:rPr>
+        <w:t>'</w:t>
       </w:r>
       <w:r>
         <w:rPr>
@@ -7556,7 +7627,20 @@
         <w:rPr>
           <w:rFonts w:hint="eastAsia"/>
         </w:rPr>
-        <w:t>TIMESTAMP  NOT NULL DEFAULT '0' COMMENT '</w:t>
+        <w:t xml:space="preserve">TIMESTAMP  NOT NULL </w:t>
+      </w:r>
+      <w:r>
+        <w:rPr>
+          <w:rFonts w:hint="eastAsia"/>
+          <w:lang w:eastAsia="zh-CN"/>
+        </w:rPr>
+        <w:t xml:space="preserve">  </w:t>
+      </w:r>
+      <w:r>
+        <w:rPr>
+          <w:rFonts w:hint="eastAsia"/>
+        </w:rPr>
+        <w:t>'</w:t>
       </w:r>
       <w:r>
         <w:rPr>
@@ -7623,7 +7707,7 @@
         <w:rPr>
           <w:rFonts w:hint="eastAsia"/>
         </w:rPr>
-        <w:t>NOT NULL DEFAULT '0' COMMENT '</w:t>
+        <w:t>NOT NULL  '</w:t>
       </w:r>
       <w:r>
         <w:rPr>
@@ -7646,8 +7730,6 @@
           <w:lang w:val="en-US" w:eastAsia="zh-CN"/>
         </w:rPr>
       </w:pPr>
-      <w:bookmarkStart w:id="6" w:name="_GoBack"/>
-      <w:bookmarkEnd w:id="6"/>
     </w:p>
     <w:p>
       <w:pPr>
@@ -7672,7 +7754,7 @@
         <w:rPr>
           <w:rFonts w:hint="eastAsia"/>
         </w:rPr>
-        <w:t>tatus` TINYINT(4) NOT NULL DEFAULT '0' COMMENT '状态',</w:t>
+        <w:t>tatus` TINYINT(4) NOT NULL  '状态',</w:t>
       </w:r>
     </w:p>
     <w:p>
@@ -7698,20 +7780,7 @@
         <w:rPr>
           <w:rFonts w:hint="eastAsia"/>
         </w:rPr>
-        <w:t xml:space="preserve">` TIMESTAMP NOT NULL DEFAULT CURRENT_TIMESTAMP ON UPDATE </w:t>
-      </w:r>
-      <w:r>
-        <w:rPr>
-          <w:rFonts w:hint="eastAsia"/>
-          <w:lang w:val="en-US" w:eastAsia="zh-CN"/>
-        </w:rPr>
-        <w:t xml:space="preserve">   </w:t>
-      </w:r>
-      <w:r>
-        <w:rPr>
-          <w:rFonts w:hint="eastAsia"/>
-        </w:rPr>
-        <w:t>CURRENT_TIMESTAMP COMMENT '</w:t>
+        <w:t>` TIMESTAMP NOT NULL '</w:t>
       </w:r>
       <w:r>
         <w:rPr>
@@ -7737,20 +7806,7 @@
         <w:rPr>
           <w:rFonts w:hint="eastAsia"/>
         </w:rPr>
-        <w:t xml:space="preserve">  PRIMARY KEY (`id`)</w:t>
-      </w:r>
-    </w:p>
-    <w:p>
-      <w:pPr>
-        <w:rPr>
-          <w:rFonts w:hint="eastAsia"/>
-        </w:rPr>
-      </w:pPr>
-      <w:r>
-        <w:rPr>
-          <w:rFonts w:hint="eastAsia"/>
-        </w:rPr>
-        <w:t>) ENGINE=INNODB AUTO_INCREMENT=32 DEFAULT CHARSET=utf8;</w:t>
+        <w:t xml:space="preserve">  )</w:t>
       </w:r>
     </w:p>
     <w:tbl>
@@ -8073,33 +8129,20 @@
             <w:pPr>
               <w:jc w:val="center"/>
               <w:rPr>
-                <w:sz w:val="20"/>
-                <w:szCs w:val="20"/>
-              </w:rPr>
-            </w:pPr>
-            <w:r>
-              <w:rPr>
-                <w:sz w:val="20"/>
-                <w:szCs w:val="20"/>
-              </w:rPr>
-              <w:t>I</w:t>
-            </w:r>
-            <w:r>
-              <w:rPr>
-                <w:rFonts w:hint="eastAsia"/>
-                <w:sz w:val="20"/>
-                <w:szCs w:val="20"/>
-              </w:rPr>
-              <w:t>nt</w:t>
-            </w:r>
-            <w:r>
-              <w:rPr>
-                <w:rFonts w:hint="eastAsia"/>
-                <w:sz w:val="20"/>
-                <w:szCs w:val="20"/>
-                <w:lang w:val="en-US" w:eastAsia="zh-CN"/>
-              </w:rPr>
-              <w:t>(10)</w:t>
+                <w:rFonts w:hint="eastAsia" w:eastAsiaTheme="minorEastAsia"/>
+                <w:sz w:val="20"/>
+                <w:szCs w:val="20"/>
+                <w:lang w:eastAsia="zh-CN"/>
+              </w:rPr>
+            </w:pPr>
+            <w:r>
+              <w:rPr>
+                <w:rFonts w:hint="eastAsia"/>
+                <w:sz w:val="20"/>
+                <w:szCs w:val="20"/>
+                <w:lang w:val="en-US" w:eastAsia="zh-CN"/>
+              </w:rPr>
+              <w:t>Varcahr(64)</w:t>
             </w:r>
           </w:p>
         </w:tc>
@@ -8310,27 +8353,12 @@
             </w:pPr>
             <w:r>
               <w:rPr>
-                <w:sz w:val="20"/>
-                <w:szCs w:val="20"/>
-              </w:rPr>
-              <w:t>I</w:t>
-            </w:r>
-            <w:r>
-              <w:rPr>
-                <w:rFonts w:hint="eastAsia"/>
-                <w:sz w:val="20"/>
-                <w:szCs w:val="20"/>
-              </w:rPr>
-              <w:t>nt</w:t>
-            </w:r>
-            <w:r>
-              <w:rPr>
-                <w:rFonts w:hint="eastAsia"/>
-                <w:sz w:val="20"/>
-                <w:szCs w:val="20"/>
-                <w:lang w:val="en-US" w:eastAsia="zh-CN"/>
-              </w:rPr>
-              <w:t>(10)</w:t>
+                <w:rFonts w:hint="eastAsia"/>
+                <w:sz w:val="20"/>
+                <w:szCs w:val="20"/>
+                <w:lang w:val="en-US" w:eastAsia="zh-CN"/>
+              </w:rPr>
+              <w:t>Varcahr(64)</w:t>
             </w:r>
           </w:p>
         </w:tc>
@@ -8524,27 +8552,12 @@
             </w:pPr>
             <w:r>
               <w:rPr>
-                <w:sz w:val="20"/>
-                <w:szCs w:val="20"/>
-              </w:rPr>
-              <w:t>I</w:t>
-            </w:r>
-            <w:r>
-              <w:rPr>
-                <w:rFonts w:hint="eastAsia"/>
-                <w:sz w:val="20"/>
-                <w:szCs w:val="20"/>
-              </w:rPr>
-              <w:t>nt</w:t>
-            </w:r>
-            <w:r>
-              <w:rPr>
-                <w:rFonts w:hint="eastAsia"/>
-                <w:sz w:val="20"/>
-                <w:szCs w:val="20"/>
-                <w:lang w:val="en-US" w:eastAsia="zh-CN"/>
-              </w:rPr>
-              <w:t>(10)</w:t>
+                <w:rFonts w:hint="eastAsia"/>
+                <w:sz w:val="20"/>
+                <w:szCs w:val="20"/>
+                <w:lang w:val="en-US" w:eastAsia="zh-CN"/>
+              </w:rPr>
+              <w:t>Varcahr(64)</w:t>
             </w:r>
           </w:p>
         </w:tc>
@@ -10062,7 +10075,7 @@
                 <w:rFonts w:hint="eastAsia"/>
                 <w:lang w:val="en-US" w:eastAsia="zh-CN"/>
               </w:rPr>
-              <w:t>float</w:t>
+              <w:t>decimal</w:t>
             </w:r>
           </w:p>
         </w:tc>
@@ -10155,6 +10168,15 @@
                 <w:lang w:val="en-US" w:eastAsia="zh-CN"/>
               </w:rPr>
             </w:pPr>
+            <w:r>
+              <w:rPr>
+                <w:rFonts w:hint="eastAsia"/>
+                <w:sz w:val="20"/>
+                <w:szCs w:val="20"/>
+                <w:lang w:val="en-US" w:eastAsia="zh-CN"/>
+              </w:rPr>
+              <w:t>0</w:t>
+            </w:r>
           </w:p>
         </w:tc>
         <w:tc>
@@ -10679,14 +10701,27 @@
         <w:rPr>
           <w:rFonts w:hint="eastAsia"/>
         </w:rPr>
-        <w:t>d` INT(10) UNSIGNED NOT NULL AUTO_INCREMENT</w:t>
-      </w:r>
-      <w:r>
-        <w:rPr>
-          <w:rFonts w:hint="eastAsia"/>
-          <w:lang w:val="en-US" w:eastAsia="zh-CN"/>
-        </w:rPr>
-        <w:t xml:space="preserve"> COMMENT </w:t>
+        <w:t xml:space="preserve">d` </w:t>
+      </w:r>
+      <w:r>
+        <w:rPr>
+          <w:rFonts w:hint="eastAsia"/>
+          <w:lang w:val="en-US" w:eastAsia="zh-CN"/>
+        </w:rPr>
+        <w:t>varchar(64)</w:t>
+      </w:r>
+      <w:r>
+        <w:rPr>
+          <w:rFonts w:hint="eastAsia"/>
+        </w:rPr>
+        <w:t xml:space="preserve"> </w:t>
+      </w:r>
+      <w:r>
+        <w:rPr>
+          <w:rFonts w:hint="eastAsia"/>
+          <w:lang w:val="en-US" w:eastAsia="zh-CN"/>
+        </w:rPr>
+        <w:t>primary key not null</w:t>
       </w:r>
       <w:r>
         <w:rPr>
@@ -10764,26 +10799,7 @@
           <w:rFonts w:hint="eastAsia"/>
           <w:lang w:val="en-US" w:eastAsia="zh-CN"/>
         </w:rPr>
-        <w:t xml:space="preserve"> </w:t>
-      </w:r>
-      <w:r>
-        <w:rPr>
-          <w:rFonts w:hint="eastAsia"/>
-        </w:rPr>
-        <w:t>INT(10)</w:t>
-      </w:r>
-      <w:r>
-        <w:rPr>
-          <w:rFonts w:hint="eastAsia"/>
-          <w:lang w:val="en-US" w:eastAsia="zh-CN"/>
-        </w:rPr>
-        <w:t xml:space="preserve"> </w:t>
-      </w:r>
-      <w:r>
-        <w:rPr>
-          <w:rFonts w:hint="eastAsia"/>
-        </w:rPr>
-        <w:t>NOT NULL DEFAULT '0' COMMENT '</w:t>
+        <w:t xml:space="preserve"> varchar(64) not null</w:t>
       </w:r>
       <w:r>
         <w:rPr>
@@ -10837,26 +10853,13 @@
           <w:rFonts w:hint="eastAsia"/>
           <w:lang w:val="en-US" w:eastAsia="zh-CN"/>
         </w:rPr>
-        <w:t xml:space="preserve"> </w:t>
-      </w:r>
-      <w:r>
-        <w:rPr>
-          <w:rFonts w:hint="eastAsia"/>
-        </w:rPr>
-        <w:t>INT(10)</w:t>
-      </w:r>
-      <w:r>
-        <w:rPr>
-          <w:rFonts w:hint="eastAsia"/>
-          <w:lang w:val="en-US" w:eastAsia="zh-CN"/>
-        </w:rPr>
-        <w:t xml:space="preserve"> </w:t>
-      </w:r>
-      <w:r>
-        <w:rPr>
-          <w:rFonts w:hint="eastAsia"/>
-        </w:rPr>
-        <w:t>NOT NULL DEFAULT '0' COMMENT '</w:t>
+        <w:t xml:space="preserve"> varchar(64) </w:t>
+      </w:r>
+      <w:r>
+        <w:rPr>
+          <w:rFonts w:hint="eastAsia"/>
+        </w:rPr>
+        <w:t>NOT NULL '</w:t>
       </w:r>
       <w:r>
         <w:rPr>
@@ -10895,7 +10898,7 @@
         <w:rPr>
           <w:rFonts w:hint="eastAsia"/>
         </w:rPr>
-        <w:t>tatus` TINYINT(4) NOT NULL DEFAULT '0' COMMENT '状态',</w:t>
+        <w:t>tatus` TINYINT(4) NOT NULL  '状态',</w:t>
       </w:r>
     </w:p>
     <w:p>
@@ -10921,20 +10924,7 @@
         <w:rPr>
           <w:rFonts w:hint="eastAsia"/>
         </w:rPr>
-        <w:t xml:space="preserve">` TIMESTAMP NOT NULL DEFAULT CURRENT_TIMESTAMP ON UPDATE </w:t>
-      </w:r>
-      <w:r>
-        <w:rPr>
-          <w:rFonts w:hint="eastAsia"/>
-          <w:lang w:val="en-US" w:eastAsia="zh-CN"/>
-        </w:rPr>
-        <w:t xml:space="preserve">   </w:t>
-      </w:r>
-      <w:r>
-        <w:rPr>
-          <w:rFonts w:hint="eastAsia"/>
-        </w:rPr>
-        <w:t>CURRENT_TIMESTAMP COMMENT '</w:t>
+        <w:t>` TIMESTAMP NOT NULL  '</w:t>
       </w:r>
       <w:r>
         <w:rPr>
@@ -10960,20 +10950,7 @@
         <w:rPr>
           <w:rFonts w:hint="eastAsia"/>
         </w:rPr>
-        <w:t xml:space="preserve">  PRIMARY KEY (`id`)</w:t>
-      </w:r>
-    </w:p>
-    <w:p>
-      <w:pPr>
-        <w:rPr>
-          <w:rFonts w:hint="eastAsia"/>
-        </w:rPr>
-      </w:pPr>
-      <w:r>
-        <w:rPr>
-          <w:rFonts w:hint="eastAsia"/>
-        </w:rPr>
-        <w:t>) ENGINE=INNODB AUTO_INCREMENT=32 DEFAULT CHARSET=utf8;</w:t>
+        <w:t xml:space="preserve">) </w:t>
       </w:r>
     </w:p>
     <w:tbl>
@@ -11302,27 +11279,12 @@
             </w:pPr>
             <w:r>
               <w:rPr>
-                <w:sz w:val="20"/>
-                <w:szCs w:val="20"/>
-              </w:rPr>
-              <w:t>I</w:t>
-            </w:r>
-            <w:r>
-              <w:rPr>
-                <w:rFonts w:hint="eastAsia"/>
-                <w:sz w:val="20"/>
-                <w:szCs w:val="20"/>
-              </w:rPr>
-              <w:t>nt</w:t>
-            </w:r>
-            <w:r>
-              <w:rPr>
-                <w:rFonts w:hint="eastAsia"/>
-                <w:sz w:val="20"/>
-                <w:szCs w:val="20"/>
-                <w:lang w:val="en-US" w:eastAsia="zh-CN"/>
-              </w:rPr>
-              <w:t>(10)</w:t>
+                <w:rFonts w:hint="eastAsia"/>
+                <w:sz w:val="20"/>
+                <w:szCs w:val="20"/>
+                <w:lang w:val="en-US" w:eastAsia="zh-CN"/>
+              </w:rPr>
+              <w:t>Varchar(64)</w:t>
             </w:r>
           </w:p>
         </w:tc>
@@ -11533,27 +11495,12 @@
             </w:pPr>
             <w:r>
               <w:rPr>
-                <w:sz w:val="20"/>
-                <w:szCs w:val="20"/>
-              </w:rPr>
-              <w:t>I</w:t>
-            </w:r>
-            <w:r>
-              <w:rPr>
-                <w:rFonts w:hint="eastAsia"/>
-                <w:sz w:val="20"/>
-                <w:szCs w:val="20"/>
-              </w:rPr>
-              <w:t>nt</w:t>
-            </w:r>
-            <w:r>
-              <w:rPr>
-                <w:rFonts w:hint="eastAsia"/>
-                <w:sz w:val="20"/>
-                <w:szCs w:val="20"/>
-                <w:lang w:val="en-US" w:eastAsia="zh-CN"/>
-              </w:rPr>
-              <w:t>(10)</w:t>
+                <w:rFonts w:hint="eastAsia"/>
+                <w:sz w:val="20"/>
+                <w:szCs w:val="20"/>
+                <w:lang w:val="en-US" w:eastAsia="zh-CN"/>
+              </w:rPr>
+              <w:t>Varchar(64)</w:t>
             </w:r>
           </w:p>
         </w:tc>
@@ -11752,7 +11699,7 @@
                 <w:szCs w:val="20"/>
                 <w:lang w:val="en-US" w:eastAsia="zh-CN"/>
               </w:rPr>
-              <w:t>Varchar(50)</w:t>
+              <w:t>Varchar(64)</w:t>
             </w:r>
           </w:p>
         </w:tc>
@@ -12259,6 +12206,358 @@
                 <w:rFonts w:hint="eastAsia"/>
               </w:rPr>
               <w:t>时间</w:t>
+            </w:r>
+          </w:p>
+        </w:tc>
+      </w:tr>
+      <w:tr>
+        <w:tblPrEx>
+          <w:tblBorders>
+            <w:top w:val="single" w:color="auto" w:sz="4" w:space="0"/>
+            <w:left w:val="single" w:color="auto" w:sz="4" w:space="0"/>
+            <w:bottom w:val="single" w:color="auto" w:sz="4" w:space="0"/>
+            <w:right w:val="single" w:color="auto" w:sz="4" w:space="0"/>
+            <w:insideH w:val="single" w:color="auto" w:sz="4" w:space="0"/>
+            <w:insideV w:val="single" w:color="auto" w:sz="4" w:space="0"/>
+          </w:tblBorders>
+          <w:tblLayout w:type="fixed"/>
+          <w:tblCellMar>
+            <w:top w:w="0" w:type="dxa"/>
+            <w:left w:w="108" w:type="dxa"/>
+            <w:bottom w:w="0" w:type="dxa"/>
+            <w:right w:w="108" w:type="dxa"/>
+          </w:tblCellMar>
+        </w:tblPrEx>
+        <w:tc>
+          <w:tcPr>
+            <w:tcW w:w="1121" w:type="dxa"/>
+            <w:vAlign w:val="top"/>
+          </w:tcPr>
+          <w:p>
+            <w:pPr>
+              <w:jc w:val="center"/>
+              <w:rPr>
+                <w:rFonts w:hint="eastAsia"/>
+                <w:lang w:val="en-US" w:eastAsia="zh-CN"/>
+              </w:rPr>
+            </w:pPr>
+            <w:r>
+              <w:rPr>
+                <w:rFonts w:hint="eastAsia"/>
+                <w:lang w:val="en-US" w:eastAsia="zh-CN"/>
+              </w:rPr>
+              <w:t>comment</w:t>
+            </w:r>
+          </w:p>
+        </w:tc>
+        <w:tc>
+          <w:tcPr>
+            <w:tcW w:w="1401" w:type="dxa"/>
+            <w:vAlign w:val="top"/>
+          </w:tcPr>
+          <w:p>
+            <w:pPr>
+              <w:jc w:val="center"/>
+              <w:rPr>
+                <w:rFonts w:hint="eastAsia" w:eastAsiaTheme="minorEastAsia"/>
+                <w:lang w:val="en-US" w:eastAsia="zh-CN"/>
+              </w:rPr>
+            </w:pPr>
+            <w:r>
+              <w:rPr>
+                <w:rFonts w:hint="eastAsia"/>
+                <w:lang w:val="en-US" w:eastAsia="zh-CN"/>
+              </w:rPr>
+              <w:t>Varchar(100)</w:t>
+            </w:r>
+          </w:p>
+        </w:tc>
+        <w:tc>
+          <w:tcPr>
+            <w:tcW w:w="970" w:type="dxa"/>
+            <w:vAlign w:val="center"/>
+          </w:tcPr>
+          <w:p>
+            <w:pPr>
+              <w:jc w:val="center"/>
+              <w:rPr>
+                <w:rFonts w:hint="eastAsia"/>
+                <w:sz w:val="20"/>
+                <w:szCs w:val="20"/>
+              </w:rPr>
+            </w:pPr>
+          </w:p>
+        </w:tc>
+        <w:tc>
+          <w:tcPr>
+            <w:tcW w:w="853" w:type="dxa"/>
+            <w:vAlign w:val="center"/>
+          </w:tcPr>
+          <w:p>
+            <w:pPr>
+              <w:jc w:val="center"/>
+              <w:rPr>
+                <w:rFonts w:hint="eastAsia"/>
+                <w:sz w:val="20"/>
+                <w:szCs w:val="20"/>
+              </w:rPr>
+            </w:pPr>
+          </w:p>
+        </w:tc>
+        <w:tc>
+          <w:tcPr>
+            <w:tcW w:w="971" w:type="dxa"/>
+            <w:vAlign w:val="center"/>
+          </w:tcPr>
+          <w:p>
+            <w:pPr>
+              <w:jc w:val="center"/>
+              <w:rPr>
+                <w:rFonts w:hint="eastAsia"/>
+                <w:sz w:val="20"/>
+                <w:szCs w:val="20"/>
+              </w:rPr>
+            </w:pPr>
+          </w:p>
+        </w:tc>
+        <w:tc>
+          <w:tcPr>
+            <w:tcW w:w="1029" w:type="dxa"/>
+            <w:vAlign w:val="center"/>
+          </w:tcPr>
+          <w:p>
+            <w:pPr>
+              <w:jc w:val="center"/>
+              <w:rPr>
+                <w:rFonts w:hint="eastAsia"/>
+                <w:sz w:val="20"/>
+                <w:szCs w:val="20"/>
+                <w:lang w:val="en-US" w:eastAsia="zh-CN"/>
+              </w:rPr>
+            </w:pPr>
+            <w:r>
+              <w:rPr>
+                <w:rFonts w:hint="eastAsia"/>
+                <w:sz w:val="20"/>
+                <w:szCs w:val="20"/>
+                <w:lang w:val="en-US" w:eastAsia="zh-CN"/>
+              </w:rPr>
+              <w:t>N</w:t>
+            </w:r>
+          </w:p>
+        </w:tc>
+        <w:tc>
+          <w:tcPr>
+            <w:tcW w:w="1353" w:type="dxa"/>
+            <w:vAlign w:val="top"/>
+          </w:tcPr>
+          <w:p>
+            <w:pPr>
+              <w:jc w:val="center"/>
+              <w:rPr>
+                <w:rFonts w:hint="eastAsia"/>
+                <w:sz w:val="20"/>
+                <w:szCs w:val="20"/>
+                <w:lang w:val="en-US" w:eastAsia="zh-CN"/>
+              </w:rPr>
+            </w:pPr>
+          </w:p>
+        </w:tc>
+        <w:tc>
+          <w:tcPr>
+            <w:tcW w:w="2530" w:type="dxa"/>
+            <w:vAlign w:val="top"/>
+          </w:tcPr>
+          <w:p>
+            <w:pPr>
+              <w:jc w:val="center"/>
+              <w:rPr>
+                <w:rFonts w:hint="eastAsia"/>
+                <w:lang w:eastAsia="zh-CN"/>
+              </w:rPr>
+            </w:pPr>
+            <w:r>
+              <w:rPr>
+                <w:rFonts w:hint="eastAsia"/>
+                <w:lang w:eastAsia="zh-CN"/>
+              </w:rPr>
+              <w:t>发货人的点评</w:t>
+            </w:r>
+          </w:p>
+        </w:tc>
+      </w:tr>
+      <w:tr>
+        <w:tblPrEx>
+          <w:tblBorders>
+            <w:top w:val="single" w:color="auto" w:sz="4" w:space="0"/>
+            <w:left w:val="single" w:color="auto" w:sz="4" w:space="0"/>
+            <w:bottom w:val="single" w:color="auto" w:sz="4" w:space="0"/>
+            <w:right w:val="single" w:color="auto" w:sz="4" w:space="0"/>
+            <w:insideH w:val="single" w:color="auto" w:sz="4" w:space="0"/>
+            <w:insideV w:val="single" w:color="auto" w:sz="4" w:space="0"/>
+          </w:tblBorders>
+          <w:tblLayout w:type="fixed"/>
+          <w:tblCellMar>
+            <w:top w:w="0" w:type="dxa"/>
+            <w:left w:w="108" w:type="dxa"/>
+            <w:bottom w:w="0" w:type="dxa"/>
+            <w:right w:w="108" w:type="dxa"/>
+          </w:tblCellMar>
+        </w:tblPrEx>
+        <w:tc>
+          <w:tcPr>
+            <w:tcW w:w="1121" w:type="dxa"/>
+            <w:vAlign w:val="top"/>
+          </w:tcPr>
+          <w:p>
+            <w:pPr>
+              <w:jc w:val="center"/>
+              <w:rPr>
+                <w:rFonts w:hint="eastAsia"/>
+                <w:lang w:val="en-US" w:eastAsia="zh-CN"/>
+              </w:rPr>
+            </w:pPr>
+            <w:r>
+              <w:rPr>
+                <w:rFonts w:hint="eastAsia"/>
+                <w:lang w:val="en-US" w:eastAsia="zh-CN"/>
+              </w:rPr>
+              <w:t>code</w:t>
+            </w:r>
+          </w:p>
+        </w:tc>
+        <w:tc>
+          <w:tcPr>
+            <w:tcW w:w="1401" w:type="dxa"/>
+            <w:vAlign w:val="top"/>
+          </w:tcPr>
+          <w:p>
+            <w:pPr>
+              <w:jc w:val="center"/>
+              <w:rPr>
+                <w:rFonts w:hint="eastAsia" w:eastAsiaTheme="minorEastAsia"/>
+                <w:lang w:val="en-US" w:eastAsia="zh-CN"/>
+              </w:rPr>
+            </w:pPr>
+            <w:r>
+              <w:rPr>
+                <w:rFonts w:hint="eastAsia"/>
+                <w:lang w:val="en-US" w:eastAsia="zh-CN"/>
+              </w:rPr>
+              <w:t>Varchar(6)</w:t>
+            </w:r>
+          </w:p>
+        </w:tc>
+        <w:tc>
+          <w:tcPr>
+            <w:tcW w:w="970" w:type="dxa"/>
+            <w:vAlign w:val="center"/>
+          </w:tcPr>
+          <w:p>
+            <w:pPr>
+              <w:jc w:val="center"/>
+              <w:rPr>
+                <w:rFonts w:hint="eastAsia"/>
+                <w:sz w:val="20"/>
+                <w:szCs w:val="20"/>
+              </w:rPr>
+            </w:pPr>
+          </w:p>
+        </w:tc>
+        <w:tc>
+          <w:tcPr>
+            <w:tcW w:w="853" w:type="dxa"/>
+            <w:vAlign w:val="center"/>
+          </w:tcPr>
+          <w:p>
+            <w:pPr>
+              <w:jc w:val="center"/>
+              <w:rPr>
+                <w:rFonts w:hint="eastAsia"/>
+                <w:sz w:val="20"/>
+                <w:szCs w:val="20"/>
+              </w:rPr>
+            </w:pPr>
+          </w:p>
+        </w:tc>
+        <w:tc>
+          <w:tcPr>
+            <w:tcW w:w="971" w:type="dxa"/>
+            <w:vAlign w:val="center"/>
+          </w:tcPr>
+          <w:p>
+            <w:pPr>
+              <w:jc w:val="center"/>
+              <w:rPr>
+                <w:rFonts w:hint="eastAsia"/>
+                <w:sz w:val="20"/>
+                <w:szCs w:val="20"/>
+              </w:rPr>
+            </w:pPr>
+          </w:p>
+        </w:tc>
+        <w:tc>
+          <w:tcPr>
+            <w:tcW w:w="1029" w:type="dxa"/>
+            <w:vAlign w:val="center"/>
+          </w:tcPr>
+          <w:p>
+            <w:pPr>
+              <w:jc w:val="center"/>
+              <w:rPr>
+                <w:rFonts w:hint="eastAsia"/>
+                <w:sz w:val="20"/>
+                <w:szCs w:val="20"/>
+                <w:lang w:val="en-US" w:eastAsia="zh-CN"/>
+              </w:rPr>
+            </w:pPr>
+            <w:r>
+              <w:rPr>
+                <w:rFonts w:hint="eastAsia"/>
+                <w:sz w:val="20"/>
+                <w:szCs w:val="20"/>
+                <w:lang w:val="en-US" w:eastAsia="zh-CN"/>
+              </w:rPr>
+              <w:t>N</w:t>
+            </w:r>
+          </w:p>
+        </w:tc>
+        <w:tc>
+          <w:tcPr>
+            <w:tcW w:w="1353" w:type="dxa"/>
+            <w:vAlign w:val="top"/>
+          </w:tcPr>
+          <w:p>
+            <w:pPr>
+              <w:jc w:val="center"/>
+              <w:rPr>
+                <w:rFonts w:hint="eastAsia"/>
+                <w:sz w:val="20"/>
+                <w:szCs w:val="20"/>
+                <w:lang w:val="en-US" w:eastAsia="zh-CN"/>
+              </w:rPr>
+            </w:pPr>
+          </w:p>
+        </w:tc>
+        <w:tc>
+          <w:tcPr>
+            <w:tcW w:w="2530" w:type="dxa"/>
+            <w:vAlign w:val="top"/>
+          </w:tcPr>
+          <w:p>
+            <w:pPr>
+              <w:jc w:val="center"/>
+              <w:rPr>
+                <w:rFonts w:hint="eastAsia"/>
+                <w:lang w:eastAsia="zh-CN"/>
+              </w:rPr>
+            </w:pPr>
+            <w:r>
+              <w:rPr>
+                <w:rFonts w:hint="eastAsia"/>
+                <w:lang w:eastAsia="zh-CN"/>
+              </w:rPr>
+              <w:t>确认验证码</w:t>
             </w:r>
           </w:p>
         </w:tc>

</xml_diff>